<commit_message>
Added Testing to echo
</commit_message>
<xml_diff>
--- a/Day 1 - Note.docx
+++ b/Day 1 - Note.docx
@@ -147,13 +147,8 @@
           <w:numId w:val="1"/>
         </w:numPr>
       </w:pPr>
-      <w:proofErr w:type="spellStart"/>
-      <w:r>
-        <w:t>Pwd</w:t>
-      </w:r>
-      <w:proofErr w:type="spellEnd"/>
-      <w:r>
-        <w:t xml:space="preserve"> – shows the current directory the terminal is in</w:t>
+      <w:r>
+        <w:t>Pwd – shows the current directory the terminal is in</w:t>
       </w:r>
     </w:p>
     <w:p>
@@ -188,13 +183,8 @@
           <w:numId w:val="1"/>
         </w:numPr>
       </w:pPr>
-      <w:proofErr w:type="spellStart"/>
-      <w:r>
-        <w:t>Mkdir</w:t>
-      </w:r>
-      <w:proofErr w:type="spellEnd"/>
-      <w:r>
-        <w:t xml:space="preserve"> – makes a directory</w:t>
+      <w:r>
+        <w:t>Mkdir – makes a directory</w:t>
       </w:r>
     </w:p>
     <w:p>
@@ -319,13 +309,8 @@
         </w:numPr>
       </w:pPr>
       <w:r>
-        <w:t xml:space="preserve">This can either be the default command prompt or git bash or </w:t>
-      </w:r>
-      <w:proofErr w:type="spellStart"/>
-      <w:r>
-        <w:t>powershell</w:t>
-      </w:r>
-      <w:proofErr w:type="spellEnd"/>
+        <w:t>This can either be the default command prompt or git bash or powershell</w:t>
+      </w:r>
     </w:p>
     <w:p>
       <w:pPr>
@@ -365,15 +350,7 @@
         <w:t xml:space="preserve"> and</w:t>
       </w:r>
       <w:r>
-        <w:t xml:space="preserve"> </w:t>
-      </w:r>
-      <w:proofErr w:type="spellStart"/>
-      <w:r>
-        <w:t>mkdir</w:t>
-      </w:r>
-      <w:proofErr w:type="spellEnd"/>
-      <w:r>
-        <w:t xml:space="preserve"> commands we have been using so far</w:t>
+        <w:t xml:space="preserve"> mkdir commands we have been using so far</w:t>
       </w:r>
     </w:p>
     <w:p>
@@ -463,13 +440,8 @@
         </w:numPr>
       </w:pPr>
       <w:r>
-        <w:t xml:space="preserve">They are just a way for us to store information that we can then reference to </w:t>
-      </w:r>
-      <w:proofErr w:type="gramStart"/>
-      <w:r>
-        <w:t>later on</w:t>
-      </w:r>
-      <w:proofErr w:type="gramEnd"/>
+        <w:t>They are just a way for us to store information that we can then reference to later on</w:t>
+      </w:r>
     </w:p>
     <w:p>
       <w:pPr>
@@ -635,6 +607,306 @@
       </w:r>
       <w:r>
         <w:t>think of a power button, a device won’t do anything until someone turns on the power button</w:t>
+      </w:r>
+    </w:p>
+    <w:p/>
+    <w:p>
+      <w:pPr>
+        <w:pStyle w:val="Heading1"/>
+      </w:pPr>
+      <w:r>
+        <w:t>Git Introduction</w:t>
+      </w:r>
+    </w:p>
+    <w:p>
+      <w:pPr>
+        <w:pStyle w:val="ListParagraph"/>
+        <w:numPr>
+          <w:ilvl w:val="0"/>
+          <w:numId w:val="1"/>
+        </w:numPr>
+      </w:pPr>
+      <w:r>
+        <w:t>It is a Version Control System</w:t>
+      </w:r>
+      <w:r>
+        <w:t xml:space="preserve"> (VCS)</w:t>
+      </w:r>
+    </w:p>
+    <w:p>
+      <w:pPr>
+        <w:pStyle w:val="ListParagraph"/>
+        <w:numPr>
+          <w:ilvl w:val="1"/>
+          <w:numId w:val="1"/>
+        </w:numPr>
+      </w:pPr>
+      <w:r>
+        <w:t>Allows you to manage the changes/development made in a project</w:t>
+      </w:r>
+    </w:p>
+    <w:p>
+      <w:pPr>
+        <w:pStyle w:val="ListParagraph"/>
+        <w:numPr>
+          <w:ilvl w:val="1"/>
+          <w:numId w:val="1"/>
+        </w:numPr>
+      </w:pPr>
+      <w:r>
+        <w:t>More specifically a Distributed Version Control System</w:t>
+      </w:r>
+      <w:r>
+        <w:t xml:space="preserve"> (DVCS)</w:t>
+      </w:r>
+    </w:p>
+    <w:p>
+      <w:pPr>
+        <w:pStyle w:val="ListParagraph"/>
+        <w:numPr>
+          <w:ilvl w:val="1"/>
+          <w:numId w:val="1"/>
+        </w:numPr>
+      </w:pPr>
+      <w:r>
+        <w:t>Research CVCS</w:t>
+      </w:r>
+    </w:p>
+    <w:p>
+      <w:pPr>
+        <w:pStyle w:val="ListParagraph"/>
+        <w:numPr>
+          <w:ilvl w:val="0"/>
+          <w:numId w:val="1"/>
+        </w:numPr>
+      </w:pPr>
+      <w:r>
+        <w:t>It records any changes made to a project and maintains a history tree that contains the state of the project at a certain point (11.02)</w:t>
+      </w:r>
+    </w:p>
+    <w:p>
+      <w:pPr>
+        <w:pStyle w:val="Heading2"/>
+      </w:pPr>
+      <w:r>
+        <w:t>Pros</w:t>
+      </w:r>
+    </w:p>
+    <w:p>
+      <w:pPr>
+        <w:pStyle w:val="ListParagraph"/>
+        <w:numPr>
+          <w:ilvl w:val="0"/>
+          <w:numId w:val="1"/>
+        </w:numPr>
+      </w:pPr>
+      <w:r>
+        <w:t>Allows you to backtrack to previous version of your code if your current version is too unstable.</w:t>
+      </w:r>
+    </w:p>
+    <w:p>
+      <w:pPr>
+        <w:pStyle w:val="ListParagraph"/>
+        <w:numPr>
+          <w:ilvl w:val="0"/>
+          <w:numId w:val="1"/>
+        </w:numPr>
+      </w:pPr>
+      <w:r>
+        <w:lastRenderedPageBreak/>
+        <w:t>Incredibly helpful when working on a team environment</w:t>
+      </w:r>
+    </w:p>
+    <w:p>
+      <w:pPr>
+        <w:pStyle w:val="ListParagraph"/>
+        <w:numPr>
+          <w:ilvl w:val="0"/>
+          <w:numId w:val="1"/>
+        </w:numPr>
+      </w:pPr>
+      <w:r>
+        <w:t>If local files get corrupted, you can just get the files stored in the cloud to restore it</w:t>
+      </w:r>
+    </w:p>
+    <w:p>
+      <w:pPr>
+        <w:pStyle w:val="Heading2"/>
+      </w:pPr>
+      <w:r>
+        <w:t>Cons</w:t>
+      </w:r>
+    </w:p>
+    <w:p>
+      <w:pPr>
+        <w:pStyle w:val="ListParagraph"/>
+        <w:numPr>
+          <w:ilvl w:val="0"/>
+          <w:numId w:val="1"/>
+        </w:numPr>
+      </w:pPr>
+      <w:r>
+        <w:t>You might have merge conflicts</w:t>
+      </w:r>
+    </w:p>
+    <w:p>
+      <w:pPr>
+        <w:pStyle w:val="ListParagraph"/>
+        <w:numPr>
+          <w:ilvl w:val="1"/>
+          <w:numId w:val="1"/>
+        </w:numPr>
+      </w:pPr>
+      <w:r>
+        <w:t>Scenario in which one person worked with the same file as another person and git doesn’t know which modified version to use</w:t>
+      </w:r>
+    </w:p>
+    <w:p>
+      <w:pPr>
+        <w:pStyle w:val="ListParagraph"/>
+        <w:numPr>
+          <w:ilvl w:val="0"/>
+          <w:numId w:val="1"/>
+        </w:numPr>
+      </w:pPr>
+      <w:r>
+        <w:t>It is very confusing</w:t>
+      </w:r>
+    </w:p>
+    <w:p>
+      <w:pPr>
+        <w:pStyle w:val="Heading2"/>
+      </w:pPr>
+      <w:r>
+        <w:t>Repository</w:t>
+      </w:r>
+    </w:p>
+    <w:p>
+      <w:pPr>
+        <w:pStyle w:val="ListParagraph"/>
+        <w:numPr>
+          <w:ilvl w:val="0"/>
+          <w:numId w:val="1"/>
+        </w:numPr>
+      </w:pPr>
+      <w:r>
+        <w:t>This where your code is stored</w:t>
+      </w:r>
+    </w:p>
+    <w:p>
+      <w:pPr>
+        <w:pStyle w:val="ListParagraph"/>
+        <w:numPr>
+          <w:ilvl w:val="0"/>
+          <w:numId w:val="1"/>
+        </w:numPr>
+      </w:pPr>
+      <w:r>
+        <w:t>There is local repository is what is stored in your computer</w:t>
+      </w:r>
+    </w:p>
+    <w:p>
+      <w:pPr>
+        <w:pStyle w:val="ListParagraph"/>
+        <w:numPr>
+          <w:ilvl w:val="0"/>
+          <w:numId w:val="1"/>
+        </w:numPr>
+      </w:pPr>
+      <w:r>
+        <w:t>Remote repository is what is stored in the cloud</w:t>
+      </w:r>
+    </w:p>
+    <w:p>
+      <w:pPr>
+        <w:pStyle w:val="Heading2"/>
+      </w:pPr>
+      <w:r>
+        <w:t>CLI</w:t>
+      </w:r>
+    </w:p>
+    <w:p>
+      <w:pPr>
+        <w:pStyle w:val="ListParagraph"/>
+        <w:numPr>
+          <w:ilvl w:val="0"/>
+          <w:numId w:val="1"/>
+        </w:numPr>
+      </w:pPr>
+      <w:r>
+        <w:t>Git init – Creates an empty local git repository</w:t>
+      </w:r>
+    </w:p>
+    <w:p>
+      <w:pPr>
+        <w:pStyle w:val="ListParagraph"/>
+        <w:numPr>
+          <w:ilvl w:val="0"/>
+          <w:numId w:val="1"/>
+        </w:numPr>
+      </w:pPr>
+      <w:r>
+        <w:t>Git status – Checks which files are in staging and which aren’t</w:t>
+      </w:r>
+    </w:p>
+    <w:p>
+      <w:pPr>
+        <w:pStyle w:val="ListParagraph"/>
+        <w:numPr>
+          <w:ilvl w:val="0"/>
+          <w:numId w:val="1"/>
+        </w:numPr>
+      </w:pPr>
+      <w:r>
+        <w:t>Git add . – Will add every files to staging (Except for ignored files)</w:t>
+      </w:r>
+    </w:p>
+    <w:p>
+      <w:pPr>
+        <w:pStyle w:val="ListParagraph"/>
+        <w:numPr>
+          <w:ilvl w:val="0"/>
+          <w:numId w:val="1"/>
+        </w:numPr>
+      </w:pPr>
+      <w:r>
+        <w:t>Git commit – Records the changes to the repository</w:t>
+      </w:r>
+    </w:p>
+    <w:p>
+      <w:pPr>
+        <w:pStyle w:val="ListParagraph"/>
+        <w:numPr>
+          <w:ilvl w:val="0"/>
+          <w:numId w:val="1"/>
+        </w:numPr>
+      </w:pPr>
+      <w:r>
+        <w:t>Git branch – will create, delete, list branches for us</w:t>
+      </w:r>
+    </w:p>
+    <w:p>
+      <w:pPr>
+        <w:pStyle w:val="ListParagraph"/>
+        <w:numPr>
+          <w:ilvl w:val="0"/>
+          <w:numId w:val="1"/>
+        </w:numPr>
+      </w:pPr>
+      <w:r>
+        <w:t>Git push – pushes the changes you made to a remote repo</w:t>
+      </w:r>
+    </w:p>
+    <w:p>
+      <w:pPr>
+        <w:pStyle w:val="ListParagraph"/>
+        <w:numPr>
+          <w:ilvl w:val="0"/>
+          <w:numId w:val="1"/>
+        </w:numPr>
+      </w:pPr>
+      <w:r>
+        <w:t>Git pull – pull the changes made in your remote repo</w:t>
       </w:r>
     </w:p>
     <w:sectPr>

</xml_diff>